<commit_message>
added materials for report
</commit_message>
<xml_diff>
--- a/Materials for Report/Methods and Materials.docx
+++ b/Materials for Report/Methods and Materials.docx
@@ -65,6 +65,67 @@
       </w:r>
       <w:r>
         <w:t xml:space="preserve">but from a different source. </w:t>
+      </w:r>
+      <w:r>
+        <w:t>Prior to analyzing the data, it is processed and cleaned using the Python library pandas so that the re</w:t>
+      </w:r>
+      <w:r>
+        <w:t>levant data is returned</w:t>
+      </w:r>
+      <w:r>
+        <w:t xml:space="preserve"> and visible for analysis</w:t>
+      </w:r>
+      <w:r>
+        <w:t>.</w:t>
+      </w:r>
+      <w:r>
+        <w:t xml:space="preserve"> </w:t>
+      </w:r>
+      <w:r>
+        <w:t xml:space="preserve">Once the data is ready, it is loaded from a .csv file and put into a </w:t>
+      </w:r>
+      <w:r>
+        <w:t>panda DataFrame</w:t>
+      </w:r>
+      <w:r>
+        <w:t xml:space="preserve"> where features, such as the hour of day and month, are added into the dataset to help train the machine learning model to correctly predict the temperature that is accurately measured by the meteorological tower.</w:t>
+      </w:r>
+      <w:r>
+        <w:t xml:space="preserve"> </w:t>
+      </w:r>
+      <w:r>
+        <w:t xml:space="preserve">Once that </w:t>
+      </w:r>
+      <w:r>
+        <w:t>step is complete, the data is split into training and test sets</w:t>
+      </w:r>
+      <w:r>
+        <w:t xml:space="preserve"> and the temperature from the tower</w:t>
+      </w:r>
+      <w:r>
+        <w:t xml:space="preserve"> is separated so the model knows to predict that variable.</w:t>
+      </w:r>
+      <w:r>
+        <w:t xml:space="preserve"> Utilizing the Python libraries </w:t>
+      </w:r>
+      <w:proofErr w:type="spellStart"/>
+      <w:r>
+        <w:t>tensorflow</w:t>
+      </w:r>
+      <w:proofErr w:type="spellEnd"/>
+      <w:r>
+        <w:t xml:space="preserve"> and </w:t>
+      </w:r>
+      <w:proofErr w:type="spellStart"/>
+      <w:r>
+        <w:t>keras</w:t>
+      </w:r>
+      <w:proofErr w:type="spellEnd"/>
+      <w:r>
+        <w:t xml:space="preserve">, </w:t>
+      </w:r>
+      <w:r>
+        <w:t xml:space="preserve">the data is used to train a linear regression model </w:t>
       </w:r>
     </w:p>
     <w:sectPr>

</xml_diff>